<commit_message>
code associate and transcrio
</commit_message>
<xml_diff>
--- a/output_documents/None.docx
+++ b/output_documents/None.docx
@@ -4630,7 +4630,7 @@
                                 <w:szCs w:val="22"/>
                                 <w:lang w:val="en-US"/>
                               </w:rPr>
-                              <w:t xml:space="preserve"/>
+                              <w:t xml:space="preserve">None</w:t>
                             </w:r>
                           </w:p>
                         </w:txbxContent>
@@ -4670,7 +4670,7 @@
                           <w:szCs w:val="22"/>
                           <w:lang w:val="en-US"/>
                         </w:rPr>
-                        <w:t xml:space="preserve"/>
+                        <w:t xml:space="preserve">None</w:t>
                       </w:r>
                     </w:p>
                   </w:txbxContent>

</xml_diff>